<commit_message>
zoom call with family, then edit
</commit_message>
<xml_diff>
--- a/Week4_MalwareEncryption/BachmeierNTIM8301-4.docx
+++ b/Week4_MalwareEncryption/BachmeierNTIM8301-4.docx
@@ -325,8 +325,19 @@
       <w:r>
         <w:t xml:space="preserve">  </w:t>
       </w:r>
-      <w:r>
-        <w:t>This process begins with identifying what the infected machine has access to both security policies and users.  For example, when malware gets onto Alice’s laptop, it can replicate onto her personal Google Drive and corporate Microsoft SharePoint server</w:t>
+      <w:proofErr w:type="gramStart"/>
+      <w:r>
+        <w:t>This</w:t>
+      </w:r>
+      <w:proofErr w:type="gramEnd"/>
+      <w:r>
+        <w:t xml:space="preserve"> process begins with identifying what the infected machine has access to both security policies and users.  For example, when malware gets onto Alice</w:t>
+      </w:r>
+      <w:r>
+        <w:t>'</w:t>
+      </w:r>
+      <w:r>
+        <w:t>s laptop, it can replicate onto her personal Google Drive and corporate Microsoft SharePoint server</w:t>
       </w:r>
       <w:sdt>
         <w:sdtPr>
@@ -408,7 +419,13 @@
         <w:t xml:space="preserve">, security consulting firms, and law enforcement.  </w:t>
       </w:r>
       <w:r>
-        <w:t>When attackers installed malware on Target’s Point of Sale systems, they were able to steal forty million debit and credit cards</w:t>
+        <w:t>When attackers installed malware on Target</w:t>
+      </w:r>
+      <w:r>
+        <w:t>'</w:t>
+      </w:r>
+      <w:r>
+        <w:t>s Point of Sale systems, they were able to steal forty million debit and credit cards</w:t>
       </w:r>
       <w:sdt>
         <w:sdtPr>
@@ -527,7 +544,15 @@
       </w:r>
       <w:r>
         <w:lastRenderedPageBreak/>
-        <w:t>attackers from brute-forcing all combinations.  Other needs require a mechanism for undoing the hashing to restore the plain-text, such as protecting data in transfer and at rest.  A standard implementation of decryption depends on Public and Private Keys, which are large numbers that are prime numbers of each other.  These prime numbers are unique and can only be verified or decrypted with the alternative side.  As the organization matures, it will often acquire Public Key Infrastructure (PKI) to manage the lifecycle of keys.  These lifecycle events occur during distribution, validation, and revocation phases</w:t>
+        <w:t xml:space="preserve">attackers from brute-forcing all combinations.  Other needs require a mechanism for undoing the hashing to restore the </w:t>
+      </w:r>
+      <w:proofErr w:type="gramStart"/>
+      <w:r>
+        <w:t>plain-text</w:t>
+      </w:r>
+      <w:proofErr w:type="gramEnd"/>
+      <w:r>
+        <w:t>, such as protecting data in transfer and at rest.  A standard implementation of decryption depends on Public and Private Keys, which are large numbers that are prime numbers of each other.  These prime numbers are unique and can only be verified or decrypted with the alternative side.  As the organization matures, it will often acquire Public Key Infrastructure (PKI) to manage the lifecycle of keys.  These lifecycle events occur during distribution, validation, and revocation phases</w:t>
       </w:r>
       <w:sdt>
         <w:sdtPr>
@@ -705,60 +730,67 @@
         <w:t>.  A trade-off exists for administrators where not supporting backward compatibility improves security but can break legacy consumers.</w:t>
       </w:r>
       <w:r>
-        <w:t xml:space="preserve">  There can also be design limitations in the clients of PKI technologies, such as not consulting the revocation lists or ignoring certificate errors.  Another class of issues comes from the decentralized nature of the Internet, and this creates multiple sources of truth.</w:t>
+        <w:t xml:space="preserve"> </w:t>
       </w:r>
     </w:p>
     <w:p>
       <w:pPr>
-        <w:pStyle w:val="Heading2"/>
-      </w:pPr>
-      <w:r>
-        <w:t>Influences on Storage</w:t>
+        <w:ind w:firstLine="720"/>
+      </w:pPr>
+      <w:r>
+        <w:t xml:space="preserve">Challenges also originate from the management of the infrastructure that supports encryption and data retention.  Such as </w:t>
+      </w:r>
+      <w:r>
+        <w:t>design limitations in the clients of PKI technologies</w:t>
+      </w:r>
+      <w:r>
+        <w:t xml:space="preserve"> that do not </w:t>
+      </w:r>
+      <w:r>
+        <w:t>consult the revocation lists</w:t>
+      </w:r>
+      <w:r>
+        <w:t xml:space="preserve"> and</w:t>
+      </w:r>
+      <w:r>
+        <w:t xml:space="preserve"> ignoring certificate errors.  Another class of issues comes from the decentralized nature of the Internet, and this creates multiple sources of truth.</w:t>
+      </w:r>
+      <w:r>
+        <w:t xml:space="preserve">  </w:t>
+      </w:r>
+      <w:r>
+        <w:t>Businesses are broadly adopting cloud and other storage as a service (</w:t>
+      </w:r>
+      <w:proofErr w:type="spellStart"/>
+      <w:r>
+        <w:t>StaaS</w:t>
+      </w:r>
+      <w:proofErr w:type="spellEnd"/>
+      <w:r>
+        <w:t>) technologies to improve redundancy and lower costs.  As the data leaves the organization, there need to be considerations around how the data becomes encrypted.  Once the data becomes protected, another set of challenges follow around managing the decryption key.  If that key is lost, then the backups are useless and critical knowledge is lost.</w:t>
       </w:r>
     </w:p>
     <w:p>
-      <w:r>
-        <w:tab/>
-      </w:r>
-      <w:r>
-        <w:t>Businesses are broadly adopting cloud and other storage as a service (</w:t>
-      </w:r>
-      <w:proofErr w:type="spellStart"/>
-      <w:r>
-        <w:t>StaaS</w:t>
-      </w:r>
-      <w:proofErr w:type="spellEnd"/>
-      <w:r>
-        <w:t>) technologies to improve redundancy and lower costs.  As the data leaves the organization, there need to be considerations around how the data becomes encrypted.  Once the data becomes protected, another set of challenges follow around managing the decryption key.  If that key is lost, then the backups are useless and critical knowledge is lost.</w:t>
+      <w:pPr>
+        <w:pStyle w:val="Heading2"/>
+      </w:pPr>
+      <w:r>
+        <w:t xml:space="preserve">Influence of </w:t>
+      </w:r>
+      <w:r>
+        <w:t>Nations</w:t>
       </w:r>
     </w:p>
     <w:p>
-      <w:pPr>
-        <w:pStyle w:val="ListParagraph"/>
-        <w:numPr>
-          <w:ilvl w:val="0"/>
-          <w:numId w:val="2"/>
-        </w:numPr>
-      </w:pPr>
-      <w:r>
-        <w:t>Impact to storage, backup, cloud, passwords</w:t>
-      </w:r>
-    </w:p>
-    <w:p>
-      <w:pPr>
-        <w:pStyle w:val="Heading2"/>
-      </w:pPr>
-      <w:r>
-        <w:t xml:space="preserve">Influence of </w:t>
-      </w:r>
-      <w:r>
-        <w:t>Nations</w:t>
-      </w:r>
-    </w:p>
-    <w:p>
       <w:r>
         <w:tab/>
-        <w:t>Protecting data with encryption technologies adds a layer of privacy, and this can come at odds against law enforcement and political values.  On the one hand, there are legitimate concerns that data confidentiality can impede stopping terrorist attacks.  The Islamic State in Iraq and Syria (ISIS) has notable been very successful in part due to adopting encryption technologies</w:t>
+        <w:t>Protecting data with encryption technologies adds a layer of privacy, and this can come at odds against law enforcement and political values.  On the one hand, there are legitimate concerns that data confidentiality can impede stopping terrorist attacks.  The Islamic State in Iraq and Syria (ISIS) has notable been very successful</w:t>
+      </w:r>
+      <w:r>
+        <w:t xml:space="preserve"> at protecting internal communications</w:t>
+      </w:r>
+      <w:r>
+        <w:t xml:space="preserve"> in part due to adopting encryption technologies</w:t>
       </w:r>
       <w:sdt>
         <w:sdtPr>
@@ -816,11 +848,11 @@
         </w:sdtContent>
       </w:sdt>
       <w:r>
-        <w:t xml:space="preserve">.  While there are significant advantages from </w:t>
+        <w:t xml:space="preserve">.  While there are significant advantages from mandating a minimum level of encryption, there are </w:t>
       </w:r>
       <w:r>
         <w:lastRenderedPageBreak/>
-        <w:t>mandating a minimum level of encryption, there are substantial consequences with creating an artificial ceiling</w:t>
+        <w:t>substantial consequences with creating an artificial ceiling</w:t>
       </w:r>
       <w:r>
         <w:t xml:space="preserve"> </w:t>
@@ -855,24 +887,560 @@
         <w:t xml:space="preserve">.  A potential disconnect might exist that politicians do not understand that encryption is math, and it is impossible to ban.  Even if government regulation prevents the use of an obfuscation practice, it is unlikely that criminals would follow the law.  The net effect then becomes more risk toward legitimate businesses and personal privacy.  Despite the risks associated with weakening data protection, different nations are more willing to embrace policies that favor governmental control over the rights of societal and international actors. </w:t>
       </w:r>
     </w:p>
+    <w:p>
+      <w:pPr>
+        <w:pStyle w:val="Heading2"/>
+      </w:pPr>
+      <w:r>
+        <w:t xml:space="preserve">Actionable </w:t>
+      </w:r>
+      <w:r>
+        <w:t>S</w:t>
+      </w:r>
+      <w:r>
+        <w:t>uggestions</w:t>
+      </w:r>
+    </w:p>
+    <w:p>
+      <w:r>
+        <w:tab/>
+        <w:t>The National Institute of Standards and Technology (NIST) offers some initial guidelines around encryption best practices.  Organizations should consult these recommendations as a starting point, but also recognize that its specific industry might have additional requirements.  For instance, medical records and personally identifiable information (PII) could have different expectations than web server transaction logs.  The application of these requirements needs to touch every aspect of the value-chain to confirm that digital resources come from legitimate sources and have not changed.</w:t>
+      </w:r>
+      <w:r>
+        <w:t xml:space="preserve">  When the business provides employees with training and access to the PKI infrastructure through application integrations, it can create a culture than encrypts more content by default.  For example, Microsoft Office products support Digital Rights Management (DRM) to restrict copying, editing, and printing scenarios.  As these capabilities become a simple button click, there is a higher chance of security-aware employees using it.</w:t>
+      </w:r>
+    </w:p>
     <w:p/>
     <w:p>
-      <w:pPr>
-        <w:pStyle w:val="Heading1"/>
-      </w:pPr>
-      <w:r>
-        <w:t xml:space="preserve">Section III: </w:t>
-      </w:r>
-      <w:r>
-        <w:t xml:space="preserve">Actionable </w:t>
-      </w:r>
-      <w:r>
-        <w:t>S</w:t>
-      </w:r>
-      <w:r>
-        <w:t>uggestions</w:t>
+      <w:r>
+        <w:br w:type="page"/>
       </w:r>
     </w:p>
+    <w:sdt>
+      <w:sdtPr>
+        <w:id w:val="-1365670929"/>
+        <w:docPartObj>
+          <w:docPartGallery w:val="Bibliographies"/>
+          <w:docPartUnique/>
+        </w:docPartObj>
+      </w:sdtPr>
+      <w:sdtEndPr>
+        <w:rPr>
+          <w:b w:val="0"/>
+        </w:rPr>
+      </w:sdtEndPr>
+      <w:sdtContent>
+        <w:p>
+          <w:pPr>
+            <w:pStyle w:val="Heading1"/>
+            <w:rPr>
+              <w:b w:val="0"/>
+              <w:bCs/>
+            </w:rPr>
+          </w:pPr>
+          <w:r>
+            <w:rPr>
+              <w:b w:val="0"/>
+              <w:bCs/>
+            </w:rPr>
+            <w:t>References</w:t>
+          </w:r>
+        </w:p>
+        <w:sdt>
+          <w:sdtPr>
+            <w:id w:val="-573587230"/>
+            <w:bibliography/>
+          </w:sdtPr>
+          <w:sdtContent>
+            <w:p>
+              <w:pPr>
+                <w:pStyle w:val="Bibliography"/>
+                <w:ind w:left="720" w:hanging="720"/>
+                <w:rPr>
+                  <w:noProof/>
+                </w:rPr>
+              </w:pPr>
+              <w:r>
+                <w:fldChar w:fldCharType="begin"/>
+              </w:r>
+              <w:r>
+                <w:instrText xml:space="preserve"> BIBLIOGRAPHY </w:instrText>
+              </w:r>
+              <w:r>
+                <w:fldChar w:fldCharType="separate"/>
+              </w:r>
+              <w:r>
+                <w:rPr>
+                  <w:noProof/>
+                </w:rPr>
+                <w:t xml:space="preserve">Alpatskiy et al. (2020). A new approach in the rainbow tables method for human-like passwords. </w:t>
+              </w:r>
+              <w:r>
+                <w:rPr>
+                  <w:i/>
+                  <w:iCs/>
+                  <w:noProof/>
+                </w:rPr>
+                <w:t>IEEE Conference of Russian Young Researchers in Electrical and Electronic Engineering</w:t>
+              </w:r>
+              <w:r>
+                <w:rPr>
+                  <w:noProof/>
+                </w:rPr>
+                <w:t xml:space="preserve"> (pp. 2035-2040). St. Petersburg, Russia.</w:t>
+              </w:r>
+            </w:p>
+            <w:p>
+              <w:pPr>
+                <w:pStyle w:val="Bibliography"/>
+                <w:ind w:left="720" w:hanging="720"/>
+                <w:rPr>
+                  <w:noProof/>
+                </w:rPr>
+              </w:pPr>
+              <w:r>
+                <w:rPr>
+                  <w:noProof/>
+                </w:rPr>
+                <w:t xml:space="preserve">Balupari, R., &amp; Singh, A. (2017, May). Recon and respond to malware threats in the cloud. </w:t>
+              </w:r>
+              <w:r>
+                <w:rPr>
+                  <w:i/>
+                  <w:iCs/>
+                  <w:noProof/>
+                </w:rPr>
+                <w:t>ISSA Journal. Vol. 15, Issue 5</w:t>
+              </w:r>
+              <w:r>
+                <w:rPr>
+                  <w:noProof/>
+                </w:rPr>
+                <w:t>, pp. 22-27.</w:t>
+              </w:r>
+            </w:p>
+            <w:p>
+              <w:pPr>
+                <w:pStyle w:val="Bibliography"/>
+                <w:ind w:left="720" w:hanging="720"/>
+                <w:rPr>
+                  <w:noProof/>
+                </w:rPr>
+              </w:pPr>
+              <w:r>
+                <w:rPr>
+                  <w:noProof/>
+                </w:rPr>
+                <w:t xml:space="preserve">Banks, W. (2017). Cyberespionage and electronic surveillance: beyond the media coverage. </w:t>
+              </w:r>
+              <w:r>
+                <w:rPr>
+                  <w:i/>
+                  <w:iCs/>
+                  <w:noProof/>
+                </w:rPr>
+                <w:t>Emory Law Journal. Volume 66, Issue 3</w:t>
+              </w:r>
+              <w:r>
+                <w:rPr>
+                  <w:noProof/>
+                </w:rPr>
+                <w:t>, 513-525.</w:t>
+              </w:r>
+            </w:p>
+            <w:p>
+              <w:pPr>
+                <w:pStyle w:val="Bibliography"/>
+                <w:ind w:left="720" w:hanging="720"/>
+                <w:rPr>
+                  <w:noProof/>
+                </w:rPr>
+              </w:pPr>
+              <w:r>
+                <w:rPr>
+                  <w:noProof/>
+                </w:rPr>
+                <w:t xml:space="preserve">Boneh, D. (2016, November). </w:t>
+              </w:r>
+              <w:r>
+                <w:rPr>
+                  <w:i/>
+                  <w:iCs/>
+                  <w:noProof/>
+                </w:rPr>
+                <w:t>Cryptography by Stanford</w:t>
+              </w:r>
+              <w:r>
+                <w:rPr>
+                  <w:noProof/>
+                </w:rPr>
+                <w:t>. Retrieved from Coursera: https://www.coursera.org/lecture/crypto/</w:t>
+              </w:r>
+            </w:p>
+            <w:p>
+              <w:pPr>
+                <w:pStyle w:val="Bibliography"/>
+                <w:ind w:left="720" w:hanging="720"/>
+                <w:rPr>
+                  <w:noProof/>
+                </w:rPr>
+              </w:pPr>
+              <w:r>
+                <w:rPr>
+                  <w:noProof/>
+                </w:rPr>
+                <w:t xml:space="preserve">Buchmann, J., Karatsiolis, E., &amp; Wiesmaier, A. (2013). </w:t>
+              </w:r>
+              <w:r>
+                <w:rPr>
+                  <w:i/>
+                  <w:iCs/>
+                  <w:noProof/>
+                </w:rPr>
+                <w:t>Introduction to public-key infrastructures.</w:t>
+              </w:r>
+              <w:r>
+                <w:rPr>
+                  <w:noProof/>
+                </w:rPr>
+                <w:t xml:space="preserve"> Goodreads.</w:t>
+              </w:r>
+            </w:p>
+            <w:p>
+              <w:pPr>
+                <w:pStyle w:val="Bibliography"/>
+                <w:ind w:left="720" w:hanging="720"/>
+                <w:rPr>
+                  <w:noProof/>
+                </w:rPr>
+              </w:pPr>
+              <w:r>
+                <w:rPr>
+                  <w:noProof/>
+                </w:rPr>
+                <w:t xml:space="preserve">Busdicker, M., &amp; Upendra, P. (2017). The role of healthcare technology management in facilitating medical device cybersecurity. </w:t>
+              </w:r>
+              <w:r>
+                <w:rPr>
+                  <w:i/>
+                  <w:iCs/>
+                  <w:noProof/>
+                </w:rPr>
+                <w:t>Biomedical Instrumentation and Technology, Vol. 51</w:t>
+              </w:r>
+              <w:r>
+                <w:rPr>
+                  <w:noProof/>
+                </w:rPr>
+                <w:t>, 19-25.</w:t>
+              </w:r>
+            </w:p>
+            <w:p>
+              <w:pPr>
+                <w:pStyle w:val="Bibliography"/>
+                <w:ind w:left="720" w:hanging="720"/>
+                <w:rPr>
+                  <w:noProof/>
+                </w:rPr>
+              </w:pPr>
+              <w:r>
+                <w:rPr>
+                  <w:noProof/>
+                </w:rPr>
+                <w:t xml:space="preserve">Cam, H. (2017). Online detection and control of malware-infected assets. </w:t>
+              </w:r>
+              <w:r>
+                <w:rPr>
+                  <w:i/>
+                  <w:iCs/>
+                  <w:noProof/>
+                </w:rPr>
+                <w:t>Military Communications Conference.</w:t>
+              </w:r>
+              <w:r>
+                <w:rPr>
+                  <w:noProof/>
+                </w:rPr>
+                <w:t xml:space="preserve"> Baltimore, MD.</w:t>
+              </w:r>
+            </w:p>
+            <w:p>
+              <w:pPr>
+                <w:pStyle w:val="Bibliography"/>
+                <w:ind w:left="720" w:hanging="720"/>
+                <w:rPr>
+                  <w:noProof/>
+                </w:rPr>
+              </w:pPr>
+              <w:r>
+                <w:rPr>
+                  <w:noProof/>
+                </w:rPr>
+                <w:t xml:space="preserve">Ericsson et al. (2018). Community Finding of Malware and Exploit Vendors on Darkweb Marketplaces. </w:t>
+              </w:r>
+              <w:r>
+                <w:rPr>
+                  <w:i/>
+                  <w:iCs/>
+                  <w:noProof/>
+                </w:rPr>
+                <w:t>1st International Conference on Data Intelligence and Security.</w:t>
+              </w:r>
+              <w:r>
+                <w:rPr>
+                  <w:noProof/>
+                </w:rPr>
+                <w:t xml:space="preserve"> South Padre Island, TX, USA.</w:t>
+              </w:r>
+            </w:p>
+            <w:p>
+              <w:pPr>
+                <w:pStyle w:val="Bibliography"/>
+                <w:ind w:left="720" w:hanging="720"/>
+                <w:rPr>
+                  <w:noProof/>
+                </w:rPr>
+              </w:pPr>
+              <w:r>
+                <w:rPr>
+                  <w:noProof/>
+                </w:rPr>
+                <w:t xml:space="preserve">Hunt, T. (2019). Hack to the Future. </w:t>
+              </w:r>
+              <w:r>
+                <w:rPr>
+                  <w:i/>
+                  <w:iCs/>
+                  <w:noProof/>
+                </w:rPr>
+                <w:t>NDC Conferences.</w:t>
+              </w:r>
+              <w:r>
+                <w:rPr>
+                  <w:noProof/>
+                </w:rPr>
+                <w:t xml:space="preserve"> </w:t>
+              </w:r>
+            </w:p>
+            <w:p>
+              <w:pPr>
+                <w:pStyle w:val="Bibliography"/>
+                <w:ind w:left="720" w:hanging="720"/>
+                <w:rPr>
+                  <w:noProof/>
+                </w:rPr>
+              </w:pPr>
+              <w:r>
+                <w:rPr>
+                  <w:noProof/>
+                </w:rPr>
+                <w:t xml:space="preserve">Inkster, N. (2015). </w:t>
+              </w:r>
+              <w:r>
+                <w:rPr>
+                  <w:i/>
+                  <w:iCs/>
+                  <w:noProof/>
+                </w:rPr>
+                <w:t>China's cyber power.</w:t>
+              </w:r>
+              <w:r>
+                <w:rPr>
+                  <w:noProof/>
+                </w:rPr>
+                <w:t xml:space="preserve"> Adelphi Series.</w:t>
+              </w:r>
+            </w:p>
+            <w:p>
+              <w:pPr>
+                <w:pStyle w:val="Bibliography"/>
+                <w:ind w:left="720" w:hanging="720"/>
+                <w:rPr>
+                  <w:noProof/>
+                </w:rPr>
+              </w:pPr>
+              <w:r>
+                <w:rPr>
+                  <w:noProof/>
+                </w:rPr>
+                <w:lastRenderedPageBreak/>
+                <w:t xml:space="preserve">Kilgallon et al. (2017). Improving the effectiveness and efficiency of dynamic malware analysis with machine learning. </w:t>
+              </w:r>
+              <w:r>
+                <w:rPr>
+                  <w:i/>
+                  <w:iCs/>
+                  <w:noProof/>
+                </w:rPr>
+                <w:t>Resilience Week.</w:t>
+              </w:r>
+              <w:r>
+                <w:rPr>
+                  <w:noProof/>
+                </w:rPr>
+                <w:t xml:space="preserve"> Wilmington, DE, USA.</w:t>
+              </w:r>
+            </w:p>
+            <w:p>
+              <w:pPr>
+                <w:pStyle w:val="Bibliography"/>
+                <w:ind w:left="720" w:hanging="720"/>
+                <w:rPr>
+                  <w:noProof/>
+                </w:rPr>
+              </w:pPr>
+              <w:r>
+                <w:rPr>
+                  <w:noProof/>
+                </w:rPr>
+                <w:t xml:space="preserve">Kovacs, L. (2018). Cybersecurity policy and strategy in the European Union and NATO. </w:t>
+              </w:r>
+              <w:r>
+                <w:rPr>
+                  <w:i/>
+                  <w:iCs/>
+                  <w:noProof/>
+                </w:rPr>
+                <w:t>Revista Academiei Fortelor Terestre. Vol. 23, Issue 1</w:t>
+              </w:r>
+              <w:r>
+                <w:rPr>
+                  <w:noProof/>
+                </w:rPr>
+                <w:t>, 16-24.</w:t>
+              </w:r>
+            </w:p>
+            <w:p>
+              <w:pPr>
+                <w:pStyle w:val="Bibliography"/>
+                <w:ind w:left="720" w:hanging="720"/>
+                <w:rPr>
+                  <w:noProof/>
+                </w:rPr>
+              </w:pPr>
+              <w:r>
+                <w:rPr>
+                  <w:noProof/>
+                </w:rPr>
+                <w:t xml:space="preserve">Kreb, C. (2013, December 20). </w:t>
+              </w:r>
+              <w:r>
+                <w:rPr>
+                  <w:i/>
+                  <w:iCs/>
+                  <w:noProof/>
+                </w:rPr>
+                <w:t>Cards stolen in Target breach flood underground markets</w:t>
+              </w:r>
+              <w:r>
+                <w:rPr>
+                  <w:noProof/>
+                </w:rPr>
+                <w:t>. Retrieved from Krebs On Security: https://krebsonsecurity.com/2013/12/cards-stolen-in-target-breach-flood-underground-markets/</w:t>
+              </w:r>
+            </w:p>
+            <w:p>
+              <w:pPr>
+                <w:pStyle w:val="Bibliography"/>
+                <w:ind w:left="720" w:hanging="720"/>
+                <w:rPr>
+                  <w:noProof/>
+                </w:rPr>
+              </w:pPr>
+              <w:r>
+                <w:rPr>
+                  <w:noProof/>
+                </w:rPr>
+                <w:t xml:space="preserve">Kyatam, S., Alhayajneh, A., &amp; Hayajneh, T. (2017). Heartbleed attacks implementation and vulnerability. </w:t>
+              </w:r>
+              <w:r>
+                <w:rPr>
+                  <w:i/>
+                  <w:iCs/>
+                  <w:noProof/>
+                </w:rPr>
+                <w:t>IEEE Long Island Systems, Applications and Technology Conference Systems.</w:t>
+              </w:r>
+              <w:r>
+                <w:rPr>
+                  <w:noProof/>
+                </w:rPr>
+                <w:t xml:space="preserve"> Farmingdale, NY, USA.</w:t>
+              </w:r>
+            </w:p>
+            <w:p>
+              <w:pPr>
+                <w:pStyle w:val="Bibliography"/>
+                <w:ind w:left="720" w:hanging="720"/>
+                <w:rPr>
+                  <w:noProof/>
+                </w:rPr>
+              </w:pPr>
+              <w:r>
+                <w:rPr>
+                  <w:noProof/>
+                </w:rPr>
+                <w:t xml:space="preserve">Lee et al. (2017). CloudRPS: a cloud analysis based enhanced ransomware prevention system. </w:t>
+              </w:r>
+              <w:r>
+                <w:rPr>
+                  <w:i/>
+                  <w:iCs/>
+                  <w:noProof/>
+                </w:rPr>
+                <w:t>Journal of Supercomputing. Jul2017, Vol. 73, Issue 7, p3065-3084</w:t>
+              </w:r>
+              <w:r>
+                <w:rPr>
+                  <w:noProof/>
+                </w:rPr>
+                <w:t>, 3065-3084.</w:t>
+              </w:r>
+            </w:p>
+            <w:p>
+              <w:pPr>
+                <w:pStyle w:val="Bibliography"/>
+                <w:ind w:left="720" w:hanging="720"/>
+                <w:rPr>
+                  <w:noProof/>
+                </w:rPr>
+              </w:pPr>
+              <w:r>
+                <w:rPr>
+                  <w:noProof/>
+                </w:rPr>
+                <w:t xml:space="preserve">Marshall, A. (2020, February 18). </w:t>
+              </w:r>
+              <w:r>
+                <w:rPr>
+                  <w:i/>
+                  <w:iCs/>
+                  <w:noProof/>
+                </w:rPr>
+                <w:t>Solving the TLS 1.0 problem, 2nd edition</w:t>
+              </w:r>
+              <w:r>
+                <w:rPr>
+                  <w:noProof/>
+                </w:rPr>
+                <w:t>. Retrieved from Microsoft Security Engineering: https://docs.microsoft.com/en-us/security/engineering/solving-tls1-problem</w:t>
+              </w:r>
+            </w:p>
+            <w:p>
+              <w:r>
+                <w:rPr>
+                  <w:b/>
+                  <w:bCs/>
+                  <w:noProof/>
+                </w:rPr>
+                <w:fldChar w:fldCharType="end"/>
+              </w:r>
+            </w:p>
+          </w:sdtContent>
+        </w:sdt>
+      </w:sdtContent>
+    </w:sdt>
+    <w:p/>
     <w:sectPr>
       <w:headerReference w:type="default" r:id="rId8"/>
       <w:pgSz w:w="12240" w:h="15840"/>
@@ -1865,6 +2433,14 @@
       <w:ind w:left="720"/>
       <w:contextualSpacing/>
     </w:pPr>
+  </w:style>
+  <w:style w:type="paragraph" w:styleId="Bibliography">
+    <w:name w:val="Bibliography"/>
+    <w:basedOn w:val="Normal"/>
+    <w:next w:val="Normal"/>
+    <w:uiPriority w:val="37"/>
+    <w:unhideWhenUsed/>
+    <w:rsid w:val="002F1651"/>
   </w:style>
 </w:styles>
 </file>
@@ -2498,7 +3074,7 @@
 </file>
 
 <file path=customXml/itemProps1.xml><?xml version="1.0" encoding="utf-8"?>
-<ds:datastoreItem xmlns:ds="http://schemas.openxmlformats.org/officeDocument/2006/customXml" ds:itemID="{BD9CEB80-D2F6-4170-86F9-6357497E04D6}">
+<ds:datastoreItem xmlns:ds="http://schemas.openxmlformats.org/officeDocument/2006/customXml" ds:itemID="{220F345D-BCD1-4191-951E-E0A3EAA5F495}">
   <ds:schemaRefs>
     <ds:schemaRef ds:uri="http://schemas.openxmlformats.org/officeDocument/2006/bibliography"/>
   </ds:schemaRefs>

</xml_diff>

<commit_message>
assembly more initial documentation
</commit_message>
<xml_diff>
--- a/Week4_MalwareEncryption/BachmeierNTIM8301-4.docx
+++ b/Week4_MalwareEncryption/BachmeierNTIM8301-4.docx
@@ -186,19 +186,14 @@
     <w:p>
       <w:r>
         <w:tab/>
-        <w:t xml:space="preserve">Malicious software, or malware, are applications that compromise the </w:t>
-      </w:r>
-      <w:r>
-        <w:t>confidentiality,</w:t>
-      </w:r>
-      <w:r>
-        <w:t xml:space="preserve"> integrity, or availability of a system.  These programs infect systems via email, file-sharing services, browser vulnerabilities, spoofed resources, and misconfigured services</w:t>
+        <w:t>Malicious software, or malware, are applications that compromise the confidentiality, integrity, or availability of a system.  These programs infect systems via email, file-sharing services, browser vulnerabilities, spoofed resources, and misconfigured services</w:t>
       </w:r>
       <w:sdt>
         <w:sdtPr>
           <w:id w:val="-2059923441"/>
           <w:citation/>
         </w:sdtPr>
+        <w:sdtEndPr/>
         <w:sdtContent>
           <w:r>
             <w:fldChar w:fldCharType="begin"/>
@@ -221,19 +216,14 @@
         </w:sdtContent>
       </w:sdt>
       <w:r>
-        <w:t xml:space="preserve">.  </w:t>
-      </w:r>
-      <w:r>
-        <w:t xml:space="preserve">It can be challenging to </w:t>
-      </w:r>
-      <w:r>
-        <w:t>contain the spread through an organization due to homogeneous configurations of the devices.  For instance, a branch office will likely run the same software packages on each workstation and share documents through central repositories.  The objective of the malware can vary from scenarios such as remote command-and-control, data exfiltration, and denial of service scenarios.  One specific attack that is gaining popularity is ransomware, which are applications that encrypt user data and then offer to sell the decryption key</w:t>
+        <w:t>.  It can be challenging to contain the spread through an organization due to homogeneous configurations of the devices.  For instance, a branch office will likely run the same software packages on each workstation and share documents through central repositories.  The objective of the malware can vary from scenarios such as remote command-and-control, data exfiltration, and denial of service scenarios.  One specific attack that is gaining popularity is ransomware, which are applications that encrypt user data and then offer to sell the decryption key</w:t>
       </w:r>
       <w:sdt>
         <w:sdtPr>
           <w:id w:val="175229897"/>
           <w:citation/>
         </w:sdtPr>
+        <w:sdtEndPr/>
         <w:sdtContent>
           <w:r>
             <w:fldChar w:fldCharType="begin"/>
@@ -267,6 +257,7 @@
           <w:id w:val="1118097184"/>
           <w:citation/>
         </w:sdtPr>
+        <w:sdtEndPr/>
         <w:sdtContent>
           <w:r>
             <w:fldChar w:fldCharType="begin"/>
@@ -315,6 +306,7 @@
           <w:id w:val="-37055767"/>
           <w:citation/>
         </w:sdtPr>
+        <w:sdtEndPr/>
         <w:sdtContent>
           <w:r>
             <w:fldChar w:fldCharType="begin"/>
@@ -344,6 +336,7 @@
           <w:id w:val="1489517206"/>
           <w:citation/>
         </w:sdtPr>
+        <w:sdtEndPr/>
         <w:sdtContent>
           <w:r>
             <w:fldChar w:fldCharType="begin"/>
@@ -399,6 +392,7 @@
           <w:id w:val="-961351294"/>
           <w:citation/>
         </w:sdtPr>
+        <w:sdtEndPr/>
         <w:sdtContent>
           <w:r>
             <w:fldChar w:fldCharType="begin"/>
@@ -432,6 +426,7 @@
           <w:id w:val="227584503"/>
           <w:citation/>
         </w:sdtPr>
+        <w:sdtEndPr/>
         <w:sdtContent>
           <w:r>
             <w:fldChar w:fldCharType="begin"/>
@@ -487,6 +482,7 @@
           <w:id w:val="1309203686"/>
           <w:citation/>
         </w:sdtPr>
+        <w:sdtEndPr/>
         <w:sdtContent>
           <w:r>
             <w:fldChar w:fldCharType="begin"/>
@@ -509,7 +505,19 @@
         </w:sdtContent>
       </w:sdt>
       <w:r>
-        <w:t>.  While Target employs numerous engineering professionals, this incident was significant enough to require external domain experts to reassemble nuanced details across their entire technology stack.</w:t>
+        <w:t xml:space="preserve">.  While Target employs numerous engineering professionals, this incident was significant enough to require external domain experts to reassemble </w:t>
+      </w:r>
+      <w:r>
+        <w:t>subtle</w:t>
+      </w:r>
+      <w:r>
+        <w:t xml:space="preserve"> details across </w:t>
+      </w:r>
+      <w:r>
+        <w:t xml:space="preserve">the </w:t>
+      </w:r>
+      <w:r>
+        <w:t>entire technology stack.</w:t>
       </w:r>
       <w:r>
         <w:t xml:space="preserve">  Some nations, like the European Union, have specific reporting requirements for cybercrimes that involve customer data</w:t>
@@ -519,6 +527,7 @@
           <w:id w:val="679010383"/>
           <w:citation/>
         </w:sdtPr>
+        <w:sdtEndPr/>
         <w:sdtContent>
           <w:r>
             <w:fldChar w:fldCharType="begin"/>
@@ -573,6 +582,7 @@
           <w:id w:val="193667592"/>
           <w:citation/>
         </w:sdtPr>
+        <w:sdtEndPr/>
         <w:sdtContent>
           <w:r>
             <w:fldChar w:fldCharType="begin"/>
@@ -599,15 +609,7 @@
       </w:r>
       <w:r>
         <w:lastRenderedPageBreak/>
-        <w:t xml:space="preserve">The hashing function is typically computationally complex to calculate, and this prevents attackers from brute-forcing all combinations.  Other needs require a mechanism for undoing the hashing to restore the </w:t>
-      </w:r>
-      <w:proofErr w:type="gramStart"/>
-      <w:r>
-        <w:t>plain-text</w:t>
-      </w:r>
-      <w:proofErr w:type="gramEnd"/>
-      <w:r>
-        <w:t xml:space="preserve">, such as protecting data in transfer and at rest.  A standard implementation of decryption depends on Public and Private Keys, which are large numbers that are prime numbers of each other.  These prime numbers are unique and can only be verified or decrypted with the alternative </w:t>
+        <w:t xml:space="preserve">The hashing function is typically computationally complex to calculate, and this prevents attackers from brute-forcing all combinations.  Other needs require a mechanism for undoing the hashing to restore the plain-text, such as protecting data in transfer and at rest.  A standard implementation of decryption depends on Public and Private Keys, which are large numbers that are prime numbers of each other.  These prime numbers are unique and can only be verified or decrypted with the alternative </w:t>
       </w:r>
       <w:r>
         <w:t>value</w:t>
@@ -620,6 +622,7 @@
           <w:id w:val="1728029114"/>
           <w:citation/>
         </w:sdtPr>
+        <w:sdtEndPr/>
         <w:sdtContent>
           <w:r>
             <w:fldChar w:fldCharType="begin"/>
@@ -678,6 +681,7 @@
           <w:id w:val="-492024835"/>
           <w:citation/>
         </w:sdtPr>
+        <w:sdtEndPr/>
         <w:sdtContent>
           <w:r>
             <w:fldChar w:fldCharType="begin"/>
@@ -719,6 +723,7 @@
           <w:id w:val="111804691"/>
           <w:citation/>
         </w:sdtPr>
+        <w:sdtEndPr/>
         <w:sdtContent>
           <w:r>
             <w:fldChar w:fldCharType="begin"/>
@@ -763,6 +768,7 @@
           <w:id w:val="1704435343"/>
           <w:citation/>
         </w:sdtPr>
+        <w:sdtEndPr/>
         <w:sdtContent>
           <w:r>
             <w:fldChar w:fldCharType="begin"/>
@@ -855,6 +861,7 @@
           <w:id w:val="753871689"/>
           <w:citation/>
         </w:sdtPr>
+        <w:sdtEndPr/>
         <w:sdtContent>
           <w:r>
             <w:fldChar w:fldCharType="begin"/>
@@ -888,6 +895,7 @@
           <w:id w:val="612477613"/>
           <w:citation/>
         </w:sdtPr>
+        <w:sdtEndPr/>
         <w:sdtContent>
           <w:r>
             <w:fldChar w:fldCharType="begin"/>
@@ -920,6 +928,7 @@
           <w:id w:val="-1038050903"/>
           <w:citation/>
         </w:sdtPr>
+        <w:sdtEndPr/>
         <w:sdtContent>
           <w:r>
             <w:fldChar w:fldCharType="begin"/>
@@ -976,17 +985,16 @@
     </w:p>
     <w:sdt>
       <w:sdtPr>
+        <w:rPr>
+          <w:b w:val="0"/>
+        </w:rPr>
         <w:id w:val="-1365670929"/>
         <w:docPartObj>
           <w:docPartGallery w:val="Bibliographies"/>
           <w:docPartUnique/>
         </w:docPartObj>
       </w:sdtPr>
-      <w:sdtEndPr>
-        <w:rPr>
-          <w:b w:val="0"/>
-        </w:rPr>
-      </w:sdtEndPr>
+      <w:sdtEndPr/>
       <w:sdtContent>
         <w:p>
           <w:pPr>
@@ -1009,6 +1017,7 @@
             <w:id w:val="-573587230"/>
             <w:bibliography/>
           </w:sdtPr>
+          <w:sdtEndPr/>
           <w:sdtContent>
             <w:p>
               <w:pPr>
@@ -3132,7 +3141,7 @@
 </file>
 
 <file path=customXml/itemProps1.xml><?xml version="1.0" encoding="utf-8"?>
-<ds:datastoreItem xmlns:ds="http://schemas.openxmlformats.org/officeDocument/2006/customXml" ds:itemID="{F331F182-4C67-42E8-AED4-53BB13C3F93B}">
+<ds:datastoreItem xmlns:ds="http://schemas.openxmlformats.org/officeDocument/2006/customXml" ds:itemID="{4B001062-EEED-48B4-875E-05B04E35E63E}">
   <ds:schemaRefs>
     <ds:schemaRef ds:uri="http://schemas.openxmlformats.org/officeDocument/2006/bibliography"/>
   </ds:schemaRefs>

</xml_diff>